<commit_message>
Changes to be committed: 	modified:   doc/x-modules.docx 	modified:   xsrc/system/Boolean.x 	modified:   xsrc/system/IntLiteral.x 	modified:   xsrc/system/IntNumber.x 	renamed:    xsrc/system/Module.x -> xsrc/system/module.x
</commit_message>
<xml_diff>
--- a/doc/x-modules.docx
+++ b/doc/x-modules.docx
@@ -233,7 +233,13 @@
     <w:p/>
     <w:p>
       <w:r>
-        <w:t>There are three issues with the above syntax. First, nothing differentiates the module import syntax from the class import syntax. Second, it can lead to all-to-easy namespace collisions, because the namespaces of the including module and the included module would naturally overlap. Third, it does not differentiate between build-time inclusion and runtime-resolved linkage. To address these, the syntax is as follows:</w:t>
+        <w:t>There are three issues with the above syntax. First, nothing differentiates the module import syntax from the class import syntax. Second, it can lead to all-to</w:t>
+      </w:r>
+      <w:r>
+        <w:t>o</w:t>
+      </w:r>
+      <w:r>
+        <w:t>-easy namespace collisions, because the namespaces of the including module and the included module would naturally overlap. Third, it does not differentiate between build-time inclusion and runtime-resolved linkage. To address these, the syntax is as follows:</w:t>
       </w:r>
     </w:p>
     <w:p/>
@@ -703,6 +709,7 @@
           <w:numId w:val="1"/>
         </w:numPr>
       </w:pPr>
+      <w:bookmarkStart w:id="0" w:name="_GoBack"/>
       <w:r>
         <w:t>(@</w:t>
       </w:r>
@@ -720,10 +727,9 @@
       <w:r>
         <w:t>s of another module.</w:t>
       </w:r>
-      <w:bookmarkStart w:id="0" w:name="_GoBack"/>
-      <w:bookmarkEnd w:id="0"/>
     </w:p>
     <w:p/>
+    <w:bookmarkEnd w:id="0"/>
     <w:p>
       <w:r>
         <w:t>TODO: discuss how this module’s version(s) can be indicated</w:t>

</xml_diff>

<commit_message>
finished top level parsing of types
</commit_message>
<xml_diff>
--- a/doc/x-modules.docx
+++ b/doc/x-modules.docx
@@ -359,6 +359,11 @@
       <w:r>
         <w:t xml:space="preserve"> crm.salesforce.com as </w:t>
       </w:r>
+      <w:r>
+        <w:t xml:space="preserve">[package] </w:t>
+      </w:r>
+      <w:bookmarkStart w:id="0" w:name="_GoBack"/>
+      <w:bookmarkEnd w:id="0"/>
       <w:proofErr w:type="spellStart"/>
       <w:r>
         <w:t>sfdc</w:t>
@@ -709,7 +714,6 @@
           <w:numId w:val="1"/>
         </w:numPr>
       </w:pPr>
-      <w:bookmarkStart w:id="0" w:name="_GoBack"/>
       <w:r>
         <w:t>(@</w:t>
       </w:r>
@@ -729,7 +733,6 @@
       </w:r>
     </w:p>
     <w:p/>
-    <w:bookmarkEnd w:id="0"/>
     <w:p>
       <w:r>
         <w:t>TODO: discuss how this module’s version(s) can be indicated</w:t>

</xml_diff>